<commit_message>
Safety plan doc update
</commit_message>
<xml_diff>
--- a/Solution/01_SafetyPlan_LaneAssistance_Aakash.docx
+++ b/Solution/01_SafetyPlan_LaneAssistance_Aakash.docx
@@ -626,6 +626,14 @@
                 <w:szCs w:val="22"/>
               </w:rPr>
             </w:pPr>
+            <w:r>
+              <w:rPr>
+                <w:rFonts w:ascii="Calibri" w:eastAsia="Calibri" w:hAnsi="Calibri" w:cs="Calibri"/>
+                <w:sz w:val="22"/>
+                <w:szCs w:val="22"/>
+              </w:rPr>
+              <w:t>21/5/2018</w:t>
+            </w:r>
           </w:p>
         </w:tc>
         <w:tc>
@@ -642,6 +650,14 @@
                 <w:szCs w:val="22"/>
               </w:rPr>
             </w:pPr>
+            <w:r>
+              <w:rPr>
+                <w:rFonts w:ascii="Calibri" w:eastAsia="Calibri" w:hAnsi="Calibri" w:cs="Calibri"/>
+                <w:sz w:val="22"/>
+                <w:szCs w:val="22"/>
+              </w:rPr>
+              <w:t>2.0</w:t>
+            </w:r>
           </w:p>
         </w:tc>
         <w:tc>
@@ -658,6 +674,14 @@
                 <w:szCs w:val="22"/>
               </w:rPr>
             </w:pPr>
+            <w:r>
+              <w:rPr>
+                <w:rFonts w:ascii="Calibri" w:eastAsia="Calibri" w:hAnsi="Calibri" w:cs="Calibri"/>
+                <w:sz w:val="22"/>
+                <w:szCs w:val="22"/>
+              </w:rPr>
+              <w:t>Aakash</w:t>
+            </w:r>
           </w:p>
         </w:tc>
         <w:tc>
@@ -674,6 +698,31 @@
                 <w:szCs w:val="22"/>
               </w:rPr>
             </w:pPr>
+            <w:r>
+              <w:rPr>
+                <w:rFonts w:ascii="Calibri" w:eastAsia="Calibri" w:hAnsi="Calibri" w:cs="Calibri"/>
+                <w:sz w:val="22"/>
+                <w:szCs w:val="22"/>
+              </w:rPr>
+              <w:t>2</w:t>
+            </w:r>
+            <w:r>
+              <w:rPr>
+                <w:rFonts w:ascii="Calibri" w:eastAsia="Calibri" w:hAnsi="Calibri" w:cs="Calibri"/>
+                <w:sz w:val="22"/>
+                <w:szCs w:val="22"/>
+                <w:vertAlign w:val="superscript"/>
+              </w:rPr>
+              <w:t>nd</w:t>
+            </w:r>
+            <w:r>
+              <w:rPr>
+                <w:rFonts w:ascii="Calibri" w:eastAsia="Calibri" w:hAnsi="Calibri" w:cs="Calibri"/>
+                <w:sz w:val="22"/>
+                <w:szCs w:val="22"/>
+              </w:rPr>
+              <w:t xml:space="preserve"> draft of the document</w:t>
+            </w:r>
           </w:p>
         </w:tc>
       </w:tr>
@@ -740,6 +789,8 @@
                 <w:szCs w:val="22"/>
               </w:rPr>
             </w:pPr>
+            <w:bookmarkStart w:id="7" w:name="_GoBack"/>
+            <w:bookmarkEnd w:id="7"/>
           </w:p>
         </w:tc>
       </w:tr>
@@ -840,8 +891,8 @@
                 <w:szCs w:val="22"/>
               </w:rPr>
             </w:pPr>
-            <w:bookmarkStart w:id="7" w:name="_2s8eyo1" w:colFirst="0" w:colLast="0"/>
-            <w:bookmarkEnd w:id="7"/>
+            <w:bookmarkStart w:id="8" w:name="_2s8eyo1" w:colFirst="0" w:colLast="0"/>
+            <w:bookmarkEnd w:id="8"/>
           </w:p>
         </w:tc>
         <w:tc>
@@ -889,8 +940,8 @@
           <w:color w:val="B7B7B7"/>
         </w:rPr>
       </w:pPr>
-      <w:bookmarkStart w:id="8" w:name="_ktt3lgighckp" w:colFirst="0" w:colLast="0"/>
-      <w:bookmarkEnd w:id="8"/>
+      <w:bookmarkStart w:id="9" w:name="_ktt3lgighckp" w:colFirst="0" w:colLast="0"/>
+      <w:bookmarkEnd w:id="9"/>
       <w:r>
         <w:t>Table of Contents</w:t>
       </w:r>
@@ -1301,8 +1352,8 @@
         <w:spacing w:before="480" w:after="180" w:line="240" w:lineRule="auto"/>
         <w:contextualSpacing w:val="0"/>
       </w:pPr>
-      <w:bookmarkStart w:id="9" w:name="_zakt536q9xt3" w:colFirst="0" w:colLast="0"/>
-      <w:bookmarkEnd w:id="9"/>
+      <w:bookmarkStart w:id="10" w:name="_zakt536q9xt3" w:colFirst="0" w:colLast="0"/>
+      <w:bookmarkEnd w:id="10"/>
       <w:r>
         <w:t>Introduction</w:t>
       </w:r>
@@ -1313,8 +1364,8 @@
         <w:pStyle w:val="Heading2"/>
         <w:contextualSpacing w:val="0"/>
       </w:pPr>
-      <w:bookmarkStart w:id="10" w:name="_52ybytyytfvs" w:colFirst="0" w:colLast="0"/>
-      <w:bookmarkEnd w:id="10"/>
+      <w:bookmarkStart w:id="11" w:name="_52ybytyytfvs" w:colFirst="0" w:colLast="0"/>
+      <w:bookmarkEnd w:id="11"/>
       <w:r>
         <w:t>Purpose of the Safety Plan</w:t>
       </w:r>
@@ -1378,8 +1429,8 @@
         <w:pStyle w:val="Heading2"/>
         <w:contextualSpacing w:val="0"/>
       </w:pPr>
-      <w:bookmarkStart w:id="11" w:name="_sh22j99mm02k" w:colFirst="0" w:colLast="0"/>
-      <w:bookmarkEnd w:id="11"/>
+      <w:bookmarkStart w:id="12" w:name="_sh22j99mm02k" w:colFirst="0" w:colLast="0"/>
+      <w:bookmarkEnd w:id="12"/>
       <w:r>
         <w:t>Scope of the Project</w:t>
       </w:r>
@@ -1447,8 +1498,8 @@
         <w:pStyle w:val="Heading2"/>
         <w:contextualSpacing w:val="0"/>
       </w:pPr>
-      <w:bookmarkStart w:id="12" w:name="_fzzlhwsfq6ys" w:colFirst="0" w:colLast="0"/>
-      <w:bookmarkEnd w:id="12"/>
+      <w:bookmarkStart w:id="13" w:name="_fzzlhwsfq6ys" w:colFirst="0" w:colLast="0"/>
+      <w:bookmarkEnd w:id="13"/>
       <w:r>
         <w:t>Deliverables of the Project</w:t>
       </w:r>
@@ -1496,8 +1547,8 @@
         <w:pStyle w:val="Heading1"/>
         <w:contextualSpacing w:val="0"/>
       </w:pPr>
-      <w:bookmarkStart w:id="13" w:name="_t6m96u2v69wo" w:colFirst="0" w:colLast="0"/>
-      <w:bookmarkEnd w:id="13"/>
+      <w:bookmarkStart w:id="14" w:name="_t6m96u2v69wo" w:colFirst="0" w:colLast="0"/>
+      <w:bookmarkEnd w:id="14"/>
       <w:r>
         <w:lastRenderedPageBreak/>
         <w:t>Item Definition</w:t>
@@ -1663,23 +1714,7 @@
           <w:color w:val="4F4F4F"/>
           <w:shd w:val="clear" w:color="auto" w:fill="FFFFFF"/>
         </w:rPr>
-        <w:t>vibrate</w:t>
-      </w:r>
-      <w:r>
-        <w:rPr>
-          <w:rFonts w:ascii="Helvetica" w:hAnsi="Helvetica" w:cs="Helvetica"/>
-          <w:color w:val="4F4F4F"/>
-          <w:shd w:val="clear" w:color="auto" w:fill="FFFFFF"/>
-        </w:rPr>
-        <w:t>s</w:t>
-      </w:r>
-      <w:r>
-        <w:rPr>
-          <w:rFonts w:ascii="Helvetica" w:hAnsi="Helvetica" w:cs="Helvetica"/>
-          <w:color w:val="4F4F4F"/>
-          <w:shd w:val="clear" w:color="auto" w:fill="FFFFFF"/>
-        </w:rPr>
-        <w:t xml:space="preserve"> the steering wheel</w:t>
+        <w:t>vibrates the steering wheel</w:t>
       </w:r>
     </w:p>
     <w:p>
@@ -1775,88 +1810,24 @@
           <w:color w:val="4F4F4F"/>
           <w:shd w:val="clear" w:color="auto" w:fill="FFFFFF"/>
         </w:rPr>
-        <w:t>move</w:t>
-      </w:r>
+        <w:t>moves the steering wheel so that the wheels turn towards the center of the lane</w:t>
+      </w:r>
+    </w:p>
+    <w:p>
+      <w:pPr>
+        <w:ind w:left="720"/>
+        <w:rPr>
+          <w:b/>
+          <w:color w:val="B7B7B7"/>
+        </w:rPr>
+      </w:pPr>
       <w:r>
         <w:rPr>
           <w:rFonts w:ascii="Helvetica" w:hAnsi="Helvetica" w:cs="Helvetica"/>
           <w:color w:val="4F4F4F"/>
           <w:shd w:val="clear" w:color="auto" w:fill="FFFFFF"/>
         </w:rPr>
-        <w:t>s</w:t>
-      </w:r>
-      <w:r>
-        <w:rPr>
-          <w:rFonts w:ascii="Helvetica" w:hAnsi="Helvetica" w:cs="Helvetica"/>
-          <w:color w:val="4F4F4F"/>
-          <w:shd w:val="clear" w:color="auto" w:fill="FFFFFF"/>
-        </w:rPr>
-        <w:t xml:space="preserve"> the steering wheel so that the wheels turn towards the center of the lane</w:t>
-      </w:r>
-    </w:p>
-    <w:p>
-      <w:pPr>
-        <w:ind w:left="720"/>
-        <w:rPr>
-          <w:b/>
-          <w:color w:val="B7B7B7"/>
-        </w:rPr>
-      </w:pPr>
-      <w:r>
-        <w:rPr>
-          <w:rFonts w:ascii="Helvetica" w:hAnsi="Helvetica" w:cs="Helvetica"/>
-          <w:color w:val="4F4F4F"/>
-          <w:shd w:val="clear" w:color="auto" w:fill="FFFFFF"/>
-        </w:rPr>
-        <w:t>T</w:t>
-      </w:r>
-      <w:r>
-        <w:rPr>
-          <w:rFonts w:ascii="Helvetica" w:hAnsi="Helvetica" w:cs="Helvetica"/>
-          <w:color w:val="4F4F4F"/>
-          <w:shd w:val="clear" w:color="auto" w:fill="FFFFFF"/>
-        </w:rPr>
-        <w:t>he lane k</w:t>
-      </w:r>
-      <w:r>
-        <w:rPr>
-          <w:rFonts w:ascii="Helvetica" w:hAnsi="Helvetica" w:cs="Helvetica"/>
-          <w:color w:val="4F4F4F"/>
-          <w:shd w:val="clear" w:color="auto" w:fill="FFFFFF"/>
-        </w:rPr>
-        <w:t>eeping assistance function works by</w:t>
-      </w:r>
-      <w:r>
-        <w:rPr>
-          <w:rFonts w:ascii="Helvetica" w:hAnsi="Helvetica" w:cs="Helvetica"/>
-          <w:color w:val="4F4F4F"/>
-          <w:shd w:val="clear" w:color="auto" w:fill="FFFFFF"/>
-        </w:rPr>
-        <w:t xml:space="preserve"> apply</w:t>
-      </w:r>
-      <w:r>
-        <w:rPr>
-          <w:rFonts w:ascii="Helvetica" w:hAnsi="Helvetica" w:cs="Helvetica"/>
-          <w:color w:val="4F4F4F"/>
-          <w:shd w:val="clear" w:color="auto" w:fill="FFFFFF"/>
-        </w:rPr>
-        <w:t>ing</w:t>
-      </w:r>
-      <w:r>
-        <w:rPr>
-          <w:rFonts w:ascii="Helvetica" w:hAnsi="Helvetica" w:cs="Helvetica"/>
-          <w:color w:val="4F4F4F"/>
-          <w:shd w:val="clear" w:color="auto" w:fill="FFFFFF"/>
-        </w:rPr>
-        <w:t xml:space="preserve"> the steering torque when active in order to stay in ego lane</w:t>
-      </w:r>
-      <w:r>
-        <w:rPr>
-          <w:rFonts w:ascii="Helvetica" w:hAnsi="Helvetica" w:cs="Helvetica"/>
-          <w:color w:val="4F4F4F"/>
-          <w:shd w:val="clear" w:color="auto" w:fill="FFFFFF"/>
-        </w:rPr>
-        <w:t>.</w:t>
+        <w:t>The lane keeping assistance function works by applying the steering torque when active in order to stay in ego lane.</w:t>
       </w:r>
     </w:p>
     <w:p>
@@ -2059,16 +2030,7 @@
         <w:contextualSpacing/>
       </w:pPr>
       <w:r>
-        <w:t xml:space="preserve">The camera </w:t>
-      </w:r>
-      <w:r>
-        <w:t>sub</w:t>
-      </w:r>
-      <w:r>
-        <w:t xml:space="preserve">system helps in </w:t>
-      </w:r>
-      <w:r>
-        <w:t>keeping in the lane by detecting the lanes.  The power steering subsystem helps to turn towards the center of the road. And display subsystem helps to display lane departure warning.</w:t>
+        <w:t>The camera subsystem helps in keeping in the lane by detecting the lanes.  The power steering subsystem helps to turn towards the center of the road. And display subsystem helps to display lane departure warning.</w:t>
       </w:r>
     </w:p>
     <w:p>
@@ -2112,15 +2074,7 @@
           <w:color w:val="4F4F4F"/>
           <w:shd w:val="clear" w:color="auto" w:fill="FFFFFF"/>
         </w:rPr>
-        <w:t>lane assistance system</w:t>
-      </w:r>
-      <w:r>
-        <w:rPr>
-          <w:rFonts w:ascii="Helvetica" w:hAnsi="Helvetica" w:cs="Helvetica"/>
-          <w:color w:val="4F4F4F"/>
-          <w:shd w:val="clear" w:color="auto" w:fill="FFFFFF"/>
-        </w:rPr>
-        <w:t xml:space="preserve">/lane assistance item. </w:t>
+        <w:t xml:space="preserve">lane assistance system/lane assistance item. </w:t>
       </w:r>
     </w:p>
     <w:p>
@@ -2373,8 +2327,8 @@
           <w:szCs w:val="40"/>
         </w:rPr>
       </w:pPr>
-      <w:bookmarkStart w:id="14" w:name="_km1cu1hyl182" w:colFirst="0" w:colLast="0"/>
-      <w:bookmarkEnd w:id="14"/>
+      <w:bookmarkStart w:id="15" w:name="_km1cu1hyl182" w:colFirst="0" w:colLast="0"/>
+      <w:bookmarkEnd w:id="15"/>
       <w:r>
         <w:br w:type="page"/>
       </w:r>
@@ -2394,8 +2348,8 @@
         <w:pStyle w:val="Heading2"/>
         <w:contextualSpacing w:val="0"/>
       </w:pPr>
-      <w:bookmarkStart w:id="15" w:name="_ww7fqc274i9y" w:colFirst="0" w:colLast="0"/>
-      <w:bookmarkEnd w:id="15"/>
+      <w:bookmarkStart w:id="16" w:name="_ww7fqc274i9y" w:colFirst="0" w:colLast="0"/>
+      <w:bookmarkEnd w:id="16"/>
       <w:r>
         <w:t>Goals</w:t>
       </w:r>
@@ -2438,19 +2392,7 @@
         <w:contextualSpacing/>
       </w:pPr>
       <w:r>
-        <w:t>Low</w:t>
-      </w:r>
-      <w:r>
-        <w:t>er the</w:t>
-      </w:r>
-      <w:r>
-        <w:t xml:space="preserve"> risk of the malfunctions to a reasonable levels acceptable by current </w:t>
-      </w:r>
-      <w:r>
-        <w:t>society</w:t>
-      </w:r>
-      <w:r>
-        <w:t>.</w:t>
+        <w:t>Lower the risk of the malfunctions to a reasonable levels acceptable by current society.</w:t>
       </w:r>
     </w:p>
     <w:p>
@@ -2460,6 +2402,7 @@
       <w:r>
         <w:rPr>
           <w:noProof/>
+          <w:lang w:val="en-US"/>
         </w:rPr>
         <w:drawing>
           <wp:inline distT="0" distB="0" distL="0" distR="0" wp14:anchorId="75F42465" wp14:editId="32253A0B">
@@ -2512,8 +2455,8 @@
           <w:szCs w:val="32"/>
         </w:rPr>
       </w:pPr>
-      <w:bookmarkStart w:id="16" w:name="_v2rbrzjrkt9b" w:colFirst="0" w:colLast="0"/>
-      <w:bookmarkEnd w:id="16"/>
+      <w:bookmarkStart w:id="17" w:name="_v2rbrzjrkt9b" w:colFirst="0" w:colLast="0"/>
+      <w:bookmarkEnd w:id="17"/>
       <w:r>
         <w:br w:type="page"/>
       </w:r>
@@ -2523,8 +2466,6 @@
         <w:pStyle w:val="Heading2"/>
         <w:contextualSpacing w:val="0"/>
       </w:pPr>
-      <w:bookmarkStart w:id="17" w:name="_GoBack"/>
-      <w:bookmarkEnd w:id="17"/>
       <w:r>
         <w:lastRenderedPageBreak/>
         <w:t>Measures</w:t>
@@ -3045,7 +2986,7 @@
               <w:spacing w:line="240" w:lineRule="auto"/>
             </w:pPr>
             <w:r>
-              <w:t>Safety Manager</w:t>
+              <w:t>Safety Auditor</w:t>
             </w:r>
           </w:p>
         </w:tc>
@@ -4804,14 +4745,7 @@
           <w:b/>
           <w:color w:val="auto"/>
         </w:rPr>
-        <w:t>What is a functional safety audit</w:t>
-      </w:r>
-      <w:r>
-        <w:rPr>
-          <w:b/>
-          <w:color w:val="auto"/>
-        </w:rPr>
-        <w:t>?</w:t>
+        <w:t>What is a functional safety audit?</w:t>
       </w:r>
     </w:p>
     <w:p>
@@ -7360,6 +7294,7 @@
   <w:style w:type="character" w:default="1" w:styleId="DefaultParagraphFont">
     <w:name w:val="Default Paragraph Font"/>
     <w:uiPriority w:val="1"/>
+    <w:semiHidden/>
     <w:unhideWhenUsed/>
   </w:style>
   <w:style w:type="table" w:default="1" w:styleId="TableNormal">
@@ -7782,7 +7717,7 @@
 </file>
 
 <file path=customXml/itemProps1.xml><?xml version="1.0" encoding="utf-8"?>
-<ds:datastoreItem xmlns:ds="http://schemas.openxmlformats.org/officeDocument/2006/customXml" ds:itemID="{D729E5FA-9538-48FF-82D7-9BCB057EE2D5}">
+<ds:datastoreItem xmlns:ds="http://schemas.openxmlformats.org/officeDocument/2006/customXml" ds:itemID="{B552A256-CE5E-4AD7-866B-81D95DA73C7E}">
   <ds:schemaRefs>
     <ds:schemaRef ds:uri="http://schemas.openxmlformats.org/officeDocument/2006/bibliography"/>
   </ds:schemaRefs>

</xml_diff>